<commit_message>
Change addresses + today
</commit_message>
<xml_diff>
--- a/docassemble/MichiganLetterToLandlordReRet/data/templates/michigan_letter_to_landlord_re__ret.docx
+++ b/docassemble/MichiganLetterToLandlordReRet/data/templates/michigan_letter_to_landlord_re__ret.docx
@@ -131,17 +131,15 @@
       <w:r>
         <w:t xml:space="preserve">{{ </w:t>
       </w:r>
-      <w:proofErr w:type="spellStart"/>
-      <w:r>
-        <w:t>current</w:t>
+      <w:r>
+        <w:t>today</w:t>
       </w:r>
       <w:proofErr w:type="gramEnd"/>
       <w:r>
-        <w:t>_date</w:t>
-      </w:r>
-      <w:proofErr w:type="spellEnd"/>
-      <w:r>
-        <w:t xml:space="preserve"> }}</w:t>
+        <w:t xml:space="preserve">() </w:t>
+      </w:r>
+      <w:r>
+        <w:t>}}</w:t>
       </w:r>
     </w:p>
     <w:p/>
@@ -792,13 +790,7 @@
         <w:ind w:left="5760"/>
       </w:pPr>
       <w:r>
-        <w:t> </w:t>
-      </w:r>
-      <w:r>
-        <w:t>_____________________</w:t>
-      </w:r>
-      <w:r>
-        <w:t>              </w:t>
+        <w:t> _____________________              </w:t>
       </w:r>
       <w:proofErr w:type="gramStart"/>
       <w:r>

</xml_diff>

<commit_message>
implemented Steenhuis usability testing feedback
</commit_message>
<xml_diff>
--- a/docassemble/MichiganLetterToLandlordReRet/data/templates/michigan_letter_to_landlord_re__ret.docx
+++ b/docassemble/MichiganLetterToLandlordReRet/data/templates/michigan_letter_to_landlord_re__ret.docx
@@ -14,17 +14,12 @@
       <w:pPr>
         <w:ind w:left="5760"/>
       </w:pPr>
-      <w:proofErr w:type="gramStart"/>
       <w:r>
         <w:t xml:space="preserve">{{ </w:t>
       </w:r>
       <w:proofErr w:type="spellStart"/>
       <w:r>
-        <w:t>user.name</w:t>
-      </w:r>
-      <w:proofErr w:type="gramEnd"/>
-      <w:r>
-        <w:t>.full</w:t>
+        <w:t>user.name.full</w:t>
       </w:r>
       <w:proofErr w:type="spellEnd"/>
       <w:r>
@@ -51,16 +46,11 @@
       <w:pPr>
         <w:ind w:left="5760"/>
       </w:pPr>
-      <w:proofErr w:type="gramStart"/>
       <w:r>
         <w:t xml:space="preserve">{{ </w:t>
       </w:r>
       <w:r>
-        <w:t>users</w:t>
-      </w:r>
-      <w:proofErr w:type="gramEnd"/>
-      <w:r>
-        <w:t>[0].</w:t>
+        <w:t>users[0].</w:t>
       </w:r>
       <w:proofErr w:type="spellStart"/>
       <w:r>
@@ -78,16 +68,11 @@
       <w:pPr>
         <w:ind w:left="5760"/>
       </w:pPr>
-      <w:proofErr w:type="gramStart"/>
       <w:r>
         <w:t xml:space="preserve">{{ </w:t>
       </w:r>
       <w:r>
-        <w:t>users</w:t>
-      </w:r>
-      <w:proofErr w:type="gramEnd"/>
-      <w:r>
-        <w:t>[0].</w:t>
+        <w:t>users[0].</w:t>
       </w:r>
       <w:proofErr w:type="spellStart"/>
       <w:r>
@@ -105,16 +90,11 @@
       <w:pPr>
         <w:ind w:left="5760"/>
       </w:pPr>
-      <w:proofErr w:type="gramStart"/>
       <w:r>
         <w:t xml:space="preserve">{{ </w:t>
       </w:r>
       <w:r>
-        <w:t>users</w:t>
-      </w:r>
-      <w:proofErr w:type="gramEnd"/>
-      <w:r>
-        <w:t>[0].</w:t>
+        <w:t>users[0].</w:t>
       </w:r>
       <w:proofErr w:type="spellStart"/>
       <w:r>
@@ -127,16 +107,11 @@
     </w:p>
     <w:p/>
     <w:p>
-      <w:proofErr w:type="gramStart"/>
       <w:r>
         <w:t xml:space="preserve">{{ </w:t>
       </w:r>
       <w:r>
-        <w:t>today</w:t>
-      </w:r>
-      <w:proofErr w:type="gramEnd"/>
-      <w:r>
-        <w:t xml:space="preserve">() </w:t>
+        <w:t xml:space="preserve">today() </w:t>
       </w:r>
       <w:r>
         <w:t>}}</w:t>
@@ -144,17 +119,12 @@
     </w:p>
     <w:p/>
     <w:p>
-      <w:proofErr w:type="gramStart"/>
       <w:r>
         <w:t xml:space="preserve">{{ </w:t>
       </w:r>
       <w:proofErr w:type="spellStart"/>
       <w:r>
-        <w:t>other</w:t>
-      </w:r>
-      <w:proofErr w:type="gramEnd"/>
-      <w:r>
-        <w:t>_parties</w:t>
+        <w:t>other_parties</w:t>
       </w:r>
       <w:proofErr w:type="spellEnd"/>
       <w:r>
@@ -165,17 +135,12 @@
       </w:r>
     </w:p>
     <w:p>
-      <w:proofErr w:type="gramStart"/>
       <w:r>
         <w:t xml:space="preserve">{{ </w:t>
       </w:r>
       <w:proofErr w:type="spellStart"/>
       <w:r>
-        <w:t>other</w:t>
-      </w:r>
-      <w:proofErr w:type="gramEnd"/>
-      <w:r>
-        <w:t>_parties</w:t>
+        <w:t>other_parties</w:t>
       </w:r>
       <w:proofErr w:type="spellEnd"/>
       <w:r>
@@ -194,17 +159,12 @@
       </w:r>
     </w:p>
     <w:p>
-      <w:proofErr w:type="gramStart"/>
       <w:r>
         <w:t xml:space="preserve">{{ </w:t>
       </w:r>
       <w:proofErr w:type="spellStart"/>
       <w:r>
-        <w:t>other</w:t>
-      </w:r>
-      <w:proofErr w:type="gramEnd"/>
-      <w:r>
-        <w:t>_parties</w:t>
+        <w:t>other_parties</w:t>
       </w:r>
       <w:proofErr w:type="spellEnd"/>
       <w:r>
@@ -224,23 +184,40 @@
     </w:p>
     <w:p/>
     <w:p>
-      <w:r>
+      <w:pPr>
+        <w:rPr>
+          <w:b/>
+          <w:bCs/>
+        </w:rPr>
+      </w:pPr>
+      <w:r>
+        <w:rPr>
+          <w:b/>
+          <w:bCs/>
+        </w:rPr>
         <w:t xml:space="preserve">Re: Return of Security deposit from </w:t>
       </w:r>
-      <w:proofErr w:type="gramStart"/>
-      <w:r>
+      <w:r>
+        <w:rPr>
+          <w:b/>
+          <w:bCs/>
+        </w:rPr>
         <w:t xml:space="preserve">{{ </w:t>
       </w:r>
       <w:proofErr w:type="spellStart"/>
       <w:r>
-        <w:t>rental</w:t>
-      </w:r>
-      <w:proofErr w:type="gramEnd"/>
-      <w:r>
-        <w:t>_address.on_one_line</w:t>
-      </w:r>
-      <w:proofErr w:type="spellEnd"/>
-      <w:r>
+        <w:rPr>
+          <w:b/>
+          <w:bCs/>
+        </w:rPr>
+        <w:t>rental_address.on_one_line</w:t>
+      </w:r>
+      <w:proofErr w:type="spellEnd"/>
+      <w:r>
+        <w:rPr>
+          <w:b/>
+          <w:bCs/>
+        </w:rPr>
         <w:t>() }}</w:t>
       </w:r>
     </w:p>
@@ -249,17 +226,12 @@
       <w:r>
         <w:t xml:space="preserve">Dear </w:t>
       </w:r>
-      <w:proofErr w:type="gramStart"/>
       <w:r>
         <w:t xml:space="preserve">{{ </w:t>
       </w:r>
       <w:proofErr w:type="spellStart"/>
       <w:r>
-        <w:t>other</w:t>
-      </w:r>
-      <w:proofErr w:type="gramEnd"/>
-      <w:r>
-        <w:t>_parties</w:t>
+        <w:t>other_parties</w:t>
       </w:r>
       <w:proofErr w:type="spellEnd"/>
       <w:r>
@@ -284,6 +256,9 @@
       </w:r>
       <w:r>
         <w:t xml:space="preserve"> }}</w:t>
+      </w:r>
+      <w:r>
+        <w:t>,</w:t>
       </w:r>
     </w:p>
     <w:p/>
@@ -426,7 +401,6 @@
         </w:rPr>
         <w:t xml:space="preserve">. On </w:t>
       </w:r>
-      <w:proofErr w:type="gramStart"/>
       <w:r>
         <w:rPr>
           <w:rFonts w:ascii="Times New Roman" w:hAnsi="Times New Roman" w:cs="Times New Roman"/>
@@ -444,7 +418,6 @@
         </w:rPr>
         <w:t>notification</w:t>
       </w:r>
-      <w:proofErr w:type="gramEnd"/>
       <w:r>
         <w:rPr>
           <w:rFonts w:ascii="Times New Roman" w:hAnsi="Times New Roman" w:cs="Times New Roman"/>
@@ -574,7 +547,6 @@
         </w:rPr>
         <w:t xml:space="preserve">forwarding address to you. </w:t>
       </w:r>
-      <w:proofErr w:type="gramStart"/>
       <w:r>
         <w:rPr>
           <w:rStyle w:val="contenttitle"/>
@@ -582,9 +554,8 @@
           <w:sz w:val="24"/>
           <w:szCs w:val="24"/>
         </w:rPr>
-        <w:t>{{ '</w:t>
-      </w:r>
-      <w:proofErr w:type="gramEnd"/>
+        <w:t xml:space="preserve">{{ 'Our' if </w:t>
+      </w:r>
       <w:r>
         <w:rPr>
           <w:rStyle w:val="contenttitle"/>
@@ -592,7 +563,7 @@
           <w:sz w:val="24"/>
           <w:szCs w:val="24"/>
         </w:rPr>
-        <w:t xml:space="preserve">Our' if </w:t>
+        <w:t xml:space="preserve">True </w:t>
       </w:r>
       <w:r>
         <w:rPr>
@@ -601,7 +572,7 @@
           <w:sz w:val="24"/>
           <w:szCs w:val="24"/>
         </w:rPr>
-        <w:t xml:space="preserve">True </w:t>
+        <w:t>else 'My' }}</w:t>
       </w:r>
       <w:r>
         <w:rPr>
@@ -610,208 +581,162 @@
           <w:sz w:val="24"/>
           <w:szCs w:val="24"/>
         </w:rPr>
-        <w:t>else 'My' }}</w:t>
-      </w:r>
-      <w:r>
+        <w:t xml:space="preserve"> </w:t>
+      </w:r>
+      <w:r>
+        <w:rPr>
+          <w:rFonts w:ascii="Times New Roman" w:hAnsi="Times New Roman" w:cs="Times New Roman"/>
+          <w:sz w:val="24"/>
+          <w:szCs w:val="24"/>
+        </w:rPr>
+        <w:t xml:space="preserve">forwarding address is </w:t>
+      </w:r>
+      <w:r>
+        <w:rPr>
+          <w:rFonts w:ascii="Times New Roman" w:hAnsi="Times New Roman" w:cs="Times New Roman"/>
+          <w:sz w:val="24"/>
+          <w:szCs w:val="24"/>
+        </w:rPr>
+        <w:t xml:space="preserve">{{ </w:t>
+      </w:r>
+      <w:proofErr w:type="spellStart"/>
+      <w:r>
+        <w:rPr>
+          <w:rFonts w:ascii="Times New Roman" w:hAnsi="Times New Roman" w:cs="Times New Roman"/>
+          <w:sz w:val="24"/>
+          <w:szCs w:val="24"/>
+        </w:rPr>
+        <w:t>forwarding</w:t>
+      </w:r>
+      <w:r>
+        <w:rPr>
+          <w:rFonts w:ascii="Times New Roman" w:hAnsi="Times New Roman" w:cs="Times New Roman"/>
+          <w:sz w:val="24"/>
+          <w:szCs w:val="24"/>
+        </w:rPr>
+        <w:t>_address</w:t>
+      </w:r>
+      <w:r>
+        <w:rPr>
+          <w:rFonts w:ascii="Times New Roman" w:hAnsi="Times New Roman" w:cs="Times New Roman"/>
+          <w:sz w:val="24"/>
+          <w:szCs w:val="24"/>
+        </w:rPr>
+        <w:t>.on_one_line</w:t>
+      </w:r>
+      <w:proofErr w:type="spellEnd"/>
+      <w:r>
+        <w:rPr>
+          <w:rFonts w:ascii="Times New Roman" w:hAnsi="Times New Roman" w:cs="Times New Roman"/>
+          <w:sz w:val="24"/>
+          <w:szCs w:val="24"/>
+        </w:rPr>
+        <w:t>() }}</w:t>
+      </w:r>
+      <w:r>
+        <w:rPr>
+          <w:rFonts w:ascii="Times New Roman" w:hAnsi="Times New Roman" w:cs="Times New Roman"/>
+          <w:sz w:val="24"/>
+          <w:szCs w:val="24"/>
+        </w:rPr>
+        <w:t>.</w:t>
+      </w:r>
+    </w:p>
+    <w:p/>
+    <w:p>
+      <w:r>
+        <w:t>According to Michigan law, you have 30 days from our move</w:t>
+      </w:r>
+      <w:r>
+        <w:t>-</w:t>
+      </w:r>
+      <w:r>
+        <w:t xml:space="preserve">out date to return our security deposit to us or give us an itemized list of damages and the remaining balance of our security deposit. </w:t>
+      </w:r>
+    </w:p>
+    <w:p/>
+    <w:p>
+      <w:r>
+        <w:t>The total of the security deposit is</w:t>
+      </w:r>
+      <w:r>
+        <w:t xml:space="preserve"> </w:t>
+      </w:r>
+      <w:r>
+        <w:t xml:space="preserve">${{ </w:t>
+      </w:r>
+      <w:proofErr w:type="spellStart"/>
+      <w:r>
+        <w:t>deposit_amount</w:t>
+      </w:r>
+      <w:proofErr w:type="spellEnd"/>
+      <w:r>
+        <w:t xml:space="preserve"> }}</w:t>
+      </w:r>
+      <w:r>
+        <w:t>.</w:t>
+      </w:r>
+      <w:r>
+        <w:t xml:space="preserve"> If we do not hear from you in two weeks, or receive a check for the amount of the security deposit, we will be forced to file a suit in Small Claims Court to recover our money. We hope to hear from you soon.</w:t>
+      </w:r>
+    </w:p>
+    <w:p/>
+    <w:p>
+      <w:pPr>
+        <w:ind w:left="5760"/>
+      </w:pPr>
+      <w:r>
+        <w:t>Sincerely,</w:t>
+      </w:r>
+    </w:p>
+    <w:p>
+      <w:pPr>
+        <w:ind w:left="5760"/>
+      </w:pPr>
+    </w:p>
+    <w:p>
+      <w:pPr>
+        <w:ind w:left="5760"/>
+      </w:pPr>
+    </w:p>
+    <w:p>
+      <w:pPr>
+        <w:ind w:left="5760"/>
+      </w:pPr>
+      <w:r>
+        <w:t>{% for user in users %}</w:t>
+      </w:r>
+    </w:p>
+    <w:p>
+      <w:pPr>
+        <w:ind w:left="5760"/>
+      </w:pPr>
+      <w:r>
+        <w:t> </w:t>
+      </w:r>
+    </w:p>
+    <w:p>
+      <w:pPr>
+        <w:ind w:left="5760"/>
+      </w:pPr>
+      <w:r>
+        <w:t xml:space="preserve"> _____________________                 {{ </w:t>
+      </w:r>
+      <w:proofErr w:type="spellStart"/>
+      <w:r>
+        <w:t>user.name.full</w:t>
+      </w:r>
+      <w:proofErr w:type="spellEnd"/>
+      <w:r>
+        <w:t>() }}</w:t>
+      </w:r>
+    </w:p>
+    <w:p>
+      <w:pPr>
+        <w:ind w:left="5760"/>
         <w:rPr>
           <w:rStyle w:val="contenttitle"/>
-          <w:rFonts w:ascii="Times New Roman" w:hAnsi="Times New Roman"/>
-          <w:sz w:val="24"/>
-          <w:szCs w:val="24"/>
-        </w:rPr>
-        <w:t xml:space="preserve"> </w:t>
-      </w:r>
-      <w:r>
-        <w:rPr>
-          <w:rFonts w:ascii="Times New Roman" w:hAnsi="Times New Roman" w:cs="Times New Roman"/>
-          <w:sz w:val="24"/>
-          <w:szCs w:val="24"/>
-        </w:rPr>
-        <w:t xml:space="preserve">forwarding address is </w:t>
-      </w:r>
-      <w:r>
-        <w:rPr>
-          <w:rFonts w:ascii="Times New Roman" w:hAnsi="Times New Roman" w:cs="Times New Roman"/>
-          <w:sz w:val="24"/>
-          <w:szCs w:val="24"/>
-        </w:rPr>
-        <w:t xml:space="preserve">{{ </w:t>
-      </w:r>
-      <w:proofErr w:type="spellStart"/>
-      <w:r>
-        <w:rPr>
-          <w:rFonts w:ascii="Times New Roman" w:hAnsi="Times New Roman" w:cs="Times New Roman"/>
-          <w:sz w:val="24"/>
-          <w:szCs w:val="24"/>
-        </w:rPr>
-        <w:t>forwarding</w:t>
-      </w:r>
-      <w:r>
-        <w:rPr>
-          <w:rFonts w:ascii="Times New Roman" w:hAnsi="Times New Roman" w:cs="Times New Roman"/>
-          <w:sz w:val="24"/>
-          <w:szCs w:val="24"/>
-        </w:rPr>
-        <w:t>_address</w:t>
-      </w:r>
-      <w:r>
-        <w:rPr>
-          <w:rFonts w:ascii="Times New Roman" w:hAnsi="Times New Roman" w:cs="Times New Roman"/>
-          <w:sz w:val="24"/>
-          <w:szCs w:val="24"/>
-        </w:rPr>
-        <w:t>.on_one_line</w:t>
-      </w:r>
-      <w:proofErr w:type="spellEnd"/>
-      <w:r>
-        <w:rPr>
-          <w:rFonts w:ascii="Times New Roman" w:hAnsi="Times New Roman" w:cs="Times New Roman"/>
-          <w:sz w:val="24"/>
-          <w:szCs w:val="24"/>
-        </w:rPr>
-        <w:t>() }}</w:t>
-      </w:r>
-      <w:r>
-        <w:rPr>
-          <w:rFonts w:ascii="Times New Roman" w:hAnsi="Times New Roman" w:cs="Times New Roman"/>
-          <w:sz w:val="24"/>
-          <w:szCs w:val="24"/>
-        </w:rPr>
-        <w:t>.</w:t>
-      </w:r>
-    </w:p>
-    <w:p/>
-    <w:p>
-      <w:r>
-        <w:t>According to Michigan law, you have 30 days from our move</w:t>
-      </w:r>
-      <w:r>
-        <w:t>-</w:t>
-      </w:r>
-      <w:r>
-        <w:t xml:space="preserve">out date to return our security deposit to us or give us an itemized list of damages and the remaining balance of our security deposit. </w:t>
-      </w:r>
-    </w:p>
-    <w:p/>
-    <w:p>
-      <w:r>
-        <w:t>The total of the security deposit is</w:t>
-      </w:r>
-      <w:r>
-        <w:t xml:space="preserve"> </w:t>
-      </w:r>
-      <w:r>
-        <w:t>$</w:t>
-      </w:r>
-      <w:proofErr w:type="gramStart"/>
-      <w:r>
-        <w:t xml:space="preserve">{{ </w:t>
-      </w:r>
-      <w:proofErr w:type="spellStart"/>
-      <w:r>
-        <w:t>deposit</w:t>
-      </w:r>
-      <w:proofErr w:type="gramEnd"/>
-      <w:r>
-        <w:t>_amount</w:t>
-      </w:r>
-      <w:proofErr w:type="spellEnd"/>
-      <w:r>
-        <w:t xml:space="preserve"> }}</w:t>
-      </w:r>
-      <w:r>
-        <w:t>.</w:t>
-      </w:r>
-      <w:r>
-        <w:t xml:space="preserve"> If we do not hear from you in two </w:t>
-      </w:r>
-      <w:proofErr w:type="gramStart"/>
-      <w:r>
-        <w:t>weeks, or</w:t>
-      </w:r>
-      <w:proofErr w:type="gramEnd"/>
-      <w:r>
-        <w:t xml:space="preserve"> receive a check for the amount of the security deposit, we will be forced to file a suit in Small Claims Court to recover our money. We hope to hear from you soon.</w:t>
-      </w:r>
-    </w:p>
-    <w:p/>
-    <w:p>
-      <w:pPr>
-        <w:ind w:left="5760"/>
-      </w:pPr>
-      <w:r>
-        <w:t>Sincerely,</w:t>
-      </w:r>
-    </w:p>
-    <w:p>
-      <w:pPr>
-        <w:ind w:left="5760"/>
-      </w:pPr>
-    </w:p>
-    <w:p>
-      <w:pPr>
-        <w:ind w:left="5760"/>
-      </w:pPr>
-    </w:p>
-    <w:p>
-      <w:pPr>
-        <w:ind w:left="5760"/>
-      </w:pPr>
-      <w:r>
-        <w:t>{% for user in users %}</w:t>
-      </w:r>
-    </w:p>
-    <w:p>
-      <w:pPr>
-        <w:ind w:left="5760"/>
-      </w:pPr>
-      <w:r>
-        <w:t> </w:t>
-      </w:r>
-    </w:p>
-    <w:p>
-      <w:pPr>
-        <w:ind w:left="5760"/>
-      </w:pPr>
-      <w:r>
-        <w:t> </w:t>
-      </w:r>
-    </w:p>
-    <w:p>
-      <w:pPr>
-        <w:ind w:left="5760"/>
-      </w:pPr>
-      <w:r>
-        <w:t> </w:t>
-      </w:r>
-    </w:p>
-    <w:p>
-      <w:pPr>
-        <w:ind w:left="5760"/>
-      </w:pPr>
-      <w:r>
-        <w:t> _____________________              </w:t>
-      </w:r>
-      <w:proofErr w:type="gramStart"/>
-      <w:r>
-        <w:t>   {</w:t>
-      </w:r>
-      <w:proofErr w:type="gramEnd"/>
-      <w:r>
-        <w:t xml:space="preserve">{ </w:t>
-      </w:r>
-      <w:proofErr w:type="spellStart"/>
-      <w:r>
-        <w:t>user.name.full</w:t>
-      </w:r>
-      <w:proofErr w:type="spellEnd"/>
-      <w:r>
-        <w:t>() }}</w:t>
-      </w:r>
-    </w:p>
-    <w:p>
-      <w:pPr>
-        <w:ind w:left="5760"/>
+        </w:rPr>
       </w:pPr>
       <w:r>
         <w:t xml:space="preserve">{% </w:t>
@@ -824,12 +749,6 @@
       <w:r>
         <w:t xml:space="preserve"> %}</w:t>
       </w:r>
-    </w:p>
-    <w:p/>
-    <w:p>
-      <w:pPr>
-        <w:ind w:left="5760"/>
-      </w:pPr>
     </w:p>
     <w:p>
       <w:pPr>
@@ -846,32 +765,6 @@
     </w:p>
     <w:p>
       <w:pPr>
-        <w:pStyle w:val="ListParagraph"/>
-        <w:spacing w:after="0" w:line="240" w:lineRule="auto"/>
-        <w:ind w:left="0"/>
-        <w:rPr>
-          <w:rStyle w:val="contenttitle"/>
-          <w:rFonts w:ascii="Times New Roman" w:hAnsi="Times New Roman"/>
-          <w:sz w:val="24"/>
-          <w:szCs w:val="24"/>
-        </w:rPr>
-      </w:pPr>
-    </w:p>
-    <w:p>
-      <w:pPr>
-        <w:pStyle w:val="ListParagraph"/>
-        <w:spacing w:after="0" w:line="240" w:lineRule="auto"/>
-        <w:ind w:left="0"/>
-        <w:rPr>
-          <w:rStyle w:val="contenttitle"/>
-          <w:rFonts w:ascii="Times New Roman" w:hAnsi="Times New Roman"/>
-          <w:sz w:val="24"/>
-          <w:szCs w:val="24"/>
-        </w:rPr>
-      </w:pPr>
-    </w:p>
-    <w:p>
-      <w:pPr>
         <w:rPr>
           <w:b/>
           <w:bCs/>
@@ -1077,21 +970,7 @@
         <w:rPr>
           <w:color w:val="242424"/>
         </w:rPr>
-        <w:t xml:space="preserve"> showing that your letter </w:t>
-      </w:r>
-      <w:proofErr w:type="gramStart"/>
-      <w:r>
-        <w:rPr>
-          <w:color w:val="242424"/>
-        </w:rPr>
-        <w:t>was delivered</w:t>
-      </w:r>
-      <w:proofErr w:type="gramEnd"/>
-      <w:r>
-        <w:rPr>
-          <w:color w:val="242424"/>
-        </w:rPr>
-        <w:t xml:space="preserve">. This receipt proves that your landlord got your letter. But, sending a letter this way can cause a </w:t>
+        <w:t xml:space="preserve"> showing that your letter was delivered. This receipt proves that your landlord got your letter. But, sending a letter this way can cause a </w:t>
       </w:r>
       <w:r>
         <w:rPr>
@@ -1105,21 +984,7 @@
         <w:rPr>
           <w:color w:val="242424"/>
         </w:rPr>
-        <w:t xml:space="preserve"> before your landlord gets the letter, because your landlord (or someone who works for your landlord) </w:t>
-      </w:r>
-      <w:proofErr w:type="gramStart"/>
-      <w:r>
-        <w:rPr>
-          <w:color w:val="242424"/>
-        </w:rPr>
-        <w:t>has to</w:t>
-      </w:r>
-      <w:proofErr w:type="gramEnd"/>
-      <w:r>
-        <w:rPr>
-          <w:color w:val="242424"/>
-        </w:rPr>
-        <w:t xml:space="preserve"> receive it </w:t>
+        <w:t xml:space="preserve"> before your landlord gets the letter, because your landlord (or someone who works for your landlord) has to receive it </w:t>
       </w:r>
       <w:r>
         <w:rPr>
@@ -1197,21 +1062,7 @@
         <w:rPr>
           <w:color w:val="242424"/>
         </w:rPr>
-        <w:t xml:space="preserve">. Once your letter has </w:t>
-      </w:r>
-      <w:proofErr w:type="gramStart"/>
-      <w:r>
-        <w:rPr>
-          <w:color w:val="242424"/>
-        </w:rPr>
-        <w:t>been delivered</w:t>
-      </w:r>
-      <w:proofErr w:type="gramEnd"/>
-      <w:r>
-        <w:rPr>
-          <w:color w:val="242424"/>
-        </w:rPr>
-        <w:t xml:space="preserve">, you will get a </w:t>
+        <w:t xml:space="preserve">. Once your letter has been delivered, you will get a </w:t>
       </w:r>
       <w:r>
         <w:rPr>

</xml_diff>

<commit_message>
After MLH's final feedback (fixed the currency decimals and review screens)
</commit_message>
<xml_diff>
--- a/docassemble/MichiganLetterToLandlordReRet/data/templates/michigan_letter_to_landlord_re__ret.docx
+++ b/docassemble/MichiganLetterToLandlordReRet/data/templates/michigan_letter_to_landlord_re__ret.docx
@@ -741,21 +741,19 @@
         <w:t xml:space="preserve"> </w:t>
       </w:r>
       <w:r>
-        <w:t>$</w:t>
-      </w:r>
-      <w:proofErr w:type="gramStart"/>
-      <w:r>
         <w:t xml:space="preserve">{{ </w:t>
       </w:r>
-      <w:proofErr w:type="spellStart"/>
-      <w:r>
-        <w:t>deposit</w:t>
-      </w:r>
-      <w:proofErr w:type="gramEnd"/>
-      <w:r>
-        <w:t>_amount</w:t>
-      </w:r>
-      <w:proofErr w:type="spellEnd"/>
+      <w:r>
+        <w:t>currency(</w:t>
+      </w:r>
+      <w:proofErr w:type="spellStart"/>
+      <w:r>
+        <w:t>deposit_amount</w:t>
+      </w:r>
+      <w:proofErr w:type="spellEnd"/>
+      <w:r>
+        <w:t>)</w:t>
+      </w:r>
       <w:r>
         <w:t xml:space="preserve"> }}</w:t>
       </w:r>

</xml_diff>